<commit_message>
SOAP - Web Service Client app and pulling WSDL File
</commit_message>
<xml_diff>
--- a/SOAP - Web Service/Instructions.docx
+++ b/SOAP - Web Service/Instructions.docx
@@ -2815,7 +2815,1889 @@
         </w:drawing>
       </w:r>
     </w:p>
+    <w:p>
+      <w:r>
+        <w:br w:type="page"/>
+      </w:r>
+    </w:p>
+    <w:p>
+      <w:pPr>
+        <w:rPr>
+          <w:b/>
+          <w:bCs/>
+        </w:rPr>
+      </w:pPr>
+      <w:r>
+        <w:rPr>
+          <w:b/>
+          <w:bCs/>
+        </w:rPr>
+        <w:lastRenderedPageBreak/>
+        <w:t>Creating Web Service Client</w:t>
+      </w:r>
+    </w:p>
     <w:p/>
+    <w:p>
+      <w:pPr>
+        <w:pStyle w:val="ListParagraph"/>
+        <w:numPr>
+          <w:ilvl w:val="0"/>
+          <w:numId w:val="20"/>
+        </w:numPr>
+        <w:contextualSpacing w:val="0"/>
+      </w:pPr>
+      <w:r>
+        <w:t>Pull WSDL file from Web Service Server using WS Import tool</w:t>
+      </w:r>
+    </w:p>
+    <w:p>
+      <w:pPr>
+        <w:pStyle w:val="ListParagraph"/>
+        <w:numPr>
+          <w:ilvl w:val="0"/>
+          <w:numId w:val="20"/>
+        </w:numPr>
+        <w:contextualSpacing w:val="0"/>
+      </w:pPr>
+      <w:r>
+        <w:t xml:space="preserve">Add 2 dependencies in pom.xml: </w:t>
+      </w:r>
+      <w:proofErr w:type="spellStart"/>
+      <w:r>
+        <w:t>jaxws</w:t>
+      </w:r>
+      <w:proofErr w:type="spellEnd"/>
+      <w:r>
+        <w:t xml:space="preserve">-rt and </w:t>
+      </w:r>
+      <w:proofErr w:type="spellStart"/>
+      <w:proofErr w:type="gramStart"/>
+      <w:r>
+        <w:t>jakarka.activation</w:t>
+      </w:r>
+      <w:proofErr w:type="spellEnd"/>
+      <w:proofErr w:type="gramEnd"/>
+    </w:p>
+    <w:p>
+      <w:pPr>
+        <w:pStyle w:val="ListParagraph"/>
+        <w:numPr>
+          <w:ilvl w:val="0"/>
+          <w:numId w:val="20"/>
+        </w:numPr>
+        <w:contextualSpacing w:val="0"/>
+      </w:pPr>
+      <w:r>
+        <w:t>Write code for client app</w:t>
+      </w:r>
+    </w:p>
+    <w:p/>
+    <w:p>
+      <w:pPr>
+        <w:pStyle w:val="ListParagraph"/>
+        <w:numPr>
+          <w:ilvl w:val="0"/>
+          <w:numId w:val="21"/>
+        </w:numPr>
+        <w:contextualSpacing w:val="0"/>
+        <w:rPr>
+          <w:b/>
+          <w:bCs/>
+        </w:rPr>
+      </w:pPr>
+      <w:r>
+        <w:rPr>
+          <w:b/>
+          <w:bCs/>
+        </w:rPr>
+        <w:t>Pull WSDL file using WS Import – tool can be executed from the command line</w:t>
+      </w:r>
+    </w:p>
+    <w:p>
+      <w:pPr>
+        <w:pStyle w:val="ListParagraph"/>
+        <w:numPr>
+          <w:ilvl w:val="0"/>
+          <w:numId w:val="22"/>
+        </w:numPr>
+        <w:contextualSpacing w:val="0"/>
+      </w:pPr>
+      <w:r>
+        <w:t>Open a terminal</w:t>
+      </w:r>
+    </w:p>
+    <w:p>
+      <w:pPr>
+        <w:pStyle w:val="ListParagraph"/>
+        <w:numPr>
+          <w:ilvl w:val="0"/>
+          <w:numId w:val="22"/>
+        </w:numPr>
+        <w:contextualSpacing w:val="0"/>
+      </w:pPr>
+      <w:r>
+        <w:t>Locate to the path where the SOA client project file is located</w:t>
+      </w:r>
+    </w:p>
+    <w:p>
+      <w:pPr>
+        <w:pStyle w:val="ListParagraph"/>
+        <w:numPr>
+          <w:ilvl w:val="0"/>
+          <w:numId w:val="22"/>
+        </w:numPr>
+        <w:contextualSpacing w:val="0"/>
+      </w:pPr>
+      <w:r>
+        <w:t xml:space="preserve">Run: </w:t>
+      </w:r>
+      <w:r>
+        <w:rPr>
+          <w:rFonts w:ascii="Courier New" w:hAnsi="Courier New" w:cs="Courier New"/>
+        </w:rPr>
+        <w:t xml:space="preserve">cd </w:t>
+      </w:r>
+      <w:proofErr w:type="spellStart"/>
+      <w:r>
+        <w:rPr>
+          <w:rFonts w:ascii="Courier New" w:hAnsi="Courier New" w:cs="Courier New"/>
+        </w:rPr>
+        <w:t>src</w:t>
+      </w:r>
+      <w:proofErr w:type="spellEnd"/>
+      <w:r>
+        <w:rPr>
+          <w:rFonts w:ascii="Courier New" w:hAnsi="Courier New" w:cs="Courier New"/>
+        </w:rPr>
+        <w:t>/main/java</w:t>
+      </w:r>
+    </w:p>
+    <w:p>
+      <w:pPr>
+        <w:pStyle w:val="ListParagraph"/>
+        <w:numPr>
+          <w:ilvl w:val="0"/>
+          <w:numId w:val="22"/>
+        </w:numPr>
+        <w:contextualSpacing w:val="0"/>
+      </w:pPr>
+      <w:r>
+        <w:t xml:space="preserve">Run: </w:t>
+      </w:r>
+      <w:r>
+        <w:rPr>
+          <w:rFonts w:ascii="Courier New" w:hAnsi="Courier New" w:cs="Courier New"/>
+        </w:rPr>
+        <w:t xml:space="preserve">which </w:t>
+      </w:r>
+      <w:proofErr w:type="spellStart"/>
+      <w:r>
+        <w:rPr>
+          <w:rFonts w:ascii="Courier New" w:hAnsi="Courier New" w:cs="Courier New"/>
+        </w:rPr>
+        <w:t>wsimport</w:t>
+      </w:r>
+      <w:proofErr w:type="spellEnd"/>
+    </w:p>
+    <w:p>
+      <w:r>
+        <w:tab/>
+      </w:r>
+      <w:r>
+        <w:tab/>
+        <w:t xml:space="preserve"> This should show /</w:t>
+      </w:r>
+      <w:proofErr w:type="spellStart"/>
+      <w:r>
+        <w:t>usr</w:t>
+      </w:r>
+      <w:proofErr w:type="spellEnd"/>
+      <w:r>
+        <w:t>/bin/</w:t>
+      </w:r>
+      <w:proofErr w:type="spellStart"/>
+      <w:r>
+        <w:t>wsimport</w:t>
+      </w:r>
+      <w:proofErr w:type="spellEnd"/>
+    </w:p>
+    <w:p>
+      <w:pPr>
+        <w:pStyle w:val="ListParagraph"/>
+        <w:numPr>
+          <w:ilvl w:val="0"/>
+          <w:numId w:val="22"/>
+        </w:numPr>
+        <w:contextualSpacing w:val="0"/>
+        <w:rPr>
+          <w:rFonts w:ascii="Courier New" w:hAnsi="Courier New" w:cs="Courier New"/>
+        </w:rPr>
+      </w:pPr>
+      <w:r>
+        <w:t xml:space="preserve">Run this command to pull WSDL file: </w:t>
+      </w:r>
+      <w:proofErr w:type="spellStart"/>
+      <w:r>
+        <w:rPr>
+          <w:rFonts w:ascii="Courier New" w:hAnsi="Courier New" w:cs="Courier New"/>
+        </w:rPr>
+        <w:t>wsimport</w:t>
+      </w:r>
+      <w:proofErr w:type="spellEnd"/>
+      <w:r>
+        <w:rPr>
+          <w:rFonts w:ascii="Courier New" w:hAnsi="Courier New" w:cs="Courier New"/>
+        </w:rPr>
+        <w:t xml:space="preserve"> -keep -p client </w:t>
+      </w:r>
+      <w:hyperlink r:id="rId21" w:history="1">
+        <w:r>
+          <w:rPr>
+            <w:rStyle w:val="Hyperlink"/>
+            <w:rFonts w:ascii="Courier New" w:hAnsi="Courier New" w:cs="Courier New"/>
+          </w:rPr>
+          <w:t>http://locahost:8080/webservice/greeting?wsdl</w:t>
+        </w:r>
+      </w:hyperlink>
+    </w:p>
+    <w:p>
+      <w:pPr>
+        <w:rPr>
+          <w:rFonts w:ascii="Courier New" w:hAnsi="Courier New" w:cs="Courier New"/>
+        </w:rPr>
+      </w:pPr>
+    </w:p>
+    <w:p>
+      <w:pPr>
+        <w:pStyle w:val="ListParagraph"/>
+        <w:numPr>
+          <w:ilvl w:val="0"/>
+          <w:numId w:val="21"/>
+        </w:numPr>
+        <w:contextualSpacing w:val="0"/>
+        <w:rPr>
+          <w:b/>
+          <w:bCs/>
+        </w:rPr>
+      </w:pPr>
+      <w:r>
+        <w:rPr>
+          <w:b/>
+          <w:bCs/>
+        </w:rPr>
+        <w:t>Add dependencies</w:t>
+      </w:r>
+    </w:p>
+    <w:tbl>
+      <w:tblPr>
+        <w:tblStyle w:val="TableGrid"/>
+        <w:tblW w:w="0" w:type="auto"/>
+        <w:tblInd w:w="720" w:type="dxa"/>
+        <w:tblLook w:val="04A0" w:firstRow="1" w:lastRow="0" w:firstColumn="1" w:lastColumn="0" w:noHBand="0" w:noVBand="1"/>
+      </w:tblPr>
+      <w:tblGrid>
+        <w:gridCol w:w="9530"/>
+      </w:tblGrid>
+      <w:tr>
+        <w:tc>
+          <w:tcPr>
+            <w:tcW w:w="11782" w:type="dxa"/>
+            <w:tcBorders>
+              <w:top w:val="single" w:sz="4" w:space="0" w:color="auto"/>
+              <w:left w:val="single" w:sz="4" w:space="0" w:color="auto"/>
+              <w:bottom w:val="single" w:sz="4" w:space="0" w:color="auto"/>
+              <w:right w:val="single" w:sz="4" w:space="0" w:color="auto"/>
+            </w:tcBorders>
+            <w:hideMark/>
+          </w:tcPr>
+          <w:p>
+            <w:pPr>
+              <w:pStyle w:val="HTMLPreformatted"/>
+              <w:shd w:val="clear" w:color="auto" w:fill="2B2B2B"/>
+              <w:rPr>
+                <w:color w:val="E8BF6A"/>
+              </w:rPr>
+            </w:pPr>
+            <w:r>
+              <w:rPr>
+                <w:color w:val="E8BF6A"/>
+              </w:rPr>
+              <w:t>&lt;dependency&gt;</w:t>
+            </w:r>
+            <w:r>
+              <w:rPr>
+                <w:color w:val="E8BF6A"/>
+              </w:rPr>
+              <w:br/>
+            </w:r>
+          </w:p>
+          <w:p>
+            <w:pPr>
+              <w:pStyle w:val="HTMLPreformatted"/>
+              <w:shd w:val="clear" w:color="auto" w:fill="2B2B2B"/>
+              <w:rPr>
+                <w:color w:val="E8BF6A"/>
+              </w:rPr>
+            </w:pPr>
+            <w:r>
+              <w:rPr>
+                <w:color w:val="E8BF6A"/>
+              </w:rPr>
+              <w:t xml:space="preserve">  &lt;</w:t>
+            </w:r>
+            <w:proofErr w:type="spellStart"/>
+            <w:r>
+              <w:rPr>
+                <w:color w:val="E8BF6A"/>
+              </w:rPr>
+              <w:t>groupId</w:t>
+            </w:r>
+            <w:proofErr w:type="spellEnd"/>
+            <w:r>
+              <w:rPr>
+                <w:color w:val="E8BF6A"/>
+              </w:rPr>
+              <w:t>&gt;</w:t>
+            </w:r>
+            <w:r>
+              <w:rPr>
+                <w:color w:val="A9B7C6"/>
+              </w:rPr>
+              <w:t>com.sun.xml.ws</w:t>
+            </w:r>
+            <w:r>
+              <w:rPr>
+                <w:color w:val="E8BF6A"/>
+              </w:rPr>
+              <w:t>&lt;/</w:t>
+            </w:r>
+            <w:proofErr w:type="spellStart"/>
+            <w:r>
+              <w:rPr>
+                <w:color w:val="E8BF6A"/>
+              </w:rPr>
+              <w:t>groupId</w:t>
+            </w:r>
+            <w:proofErr w:type="spellEnd"/>
+            <w:r>
+              <w:rPr>
+                <w:color w:val="E8BF6A"/>
+              </w:rPr>
+              <w:t>&gt;</w:t>
+            </w:r>
+            <w:r>
+              <w:rPr>
+                <w:color w:val="E8BF6A"/>
+              </w:rPr>
+              <w:br/>
+            </w:r>
+          </w:p>
+          <w:p>
+            <w:pPr>
+              <w:pStyle w:val="HTMLPreformatted"/>
+              <w:shd w:val="clear" w:color="auto" w:fill="2B2B2B"/>
+              <w:rPr>
+                <w:color w:val="E8BF6A"/>
+              </w:rPr>
+            </w:pPr>
+            <w:r>
+              <w:rPr>
+                <w:color w:val="E8BF6A"/>
+              </w:rPr>
+              <w:t xml:space="preserve">  &lt;</w:t>
+            </w:r>
+            <w:proofErr w:type="spellStart"/>
+            <w:r>
+              <w:rPr>
+                <w:color w:val="E8BF6A"/>
+              </w:rPr>
+              <w:t>artifactId</w:t>
+            </w:r>
+            <w:proofErr w:type="spellEnd"/>
+            <w:r>
+              <w:rPr>
+                <w:color w:val="E8BF6A"/>
+              </w:rPr>
+              <w:t>&gt;</w:t>
+            </w:r>
+            <w:proofErr w:type="spellStart"/>
+            <w:r>
+              <w:rPr>
+                <w:color w:val="A9B7C6"/>
+              </w:rPr>
+              <w:t>jaxws</w:t>
+            </w:r>
+            <w:proofErr w:type="spellEnd"/>
+            <w:r>
+              <w:rPr>
+                <w:color w:val="A9B7C6"/>
+              </w:rPr>
+              <w:t>-rt</w:t>
+            </w:r>
+            <w:r>
+              <w:rPr>
+                <w:color w:val="E8BF6A"/>
+              </w:rPr>
+              <w:t>&lt;/</w:t>
+            </w:r>
+            <w:proofErr w:type="spellStart"/>
+            <w:r>
+              <w:rPr>
+                <w:color w:val="E8BF6A"/>
+              </w:rPr>
+              <w:t>artifactId</w:t>
+            </w:r>
+            <w:proofErr w:type="spellEnd"/>
+            <w:r>
+              <w:rPr>
+                <w:color w:val="E8BF6A"/>
+              </w:rPr>
+              <w:t>&gt;</w:t>
+            </w:r>
+            <w:r>
+              <w:rPr>
+                <w:color w:val="E8BF6A"/>
+              </w:rPr>
+              <w:br/>
+            </w:r>
+          </w:p>
+          <w:p>
+            <w:pPr>
+              <w:pStyle w:val="HTMLPreformatted"/>
+              <w:shd w:val="clear" w:color="auto" w:fill="2B2B2B"/>
+              <w:rPr>
+                <w:color w:val="E8BF6A"/>
+              </w:rPr>
+            </w:pPr>
+            <w:r>
+              <w:rPr>
+                <w:color w:val="E8BF6A"/>
+              </w:rPr>
+              <w:t xml:space="preserve">  &lt;version&gt;</w:t>
+            </w:r>
+            <w:r>
+              <w:rPr>
+                <w:color w:val="A9B7C6"/>
+              </w:rPr>
+              <w:t>3.0.0</w:t>
+            </w:r>
+            <w:r>
+              <w:rPr>
+                <w:color w:val="E8BF6A"/>
+              </w:rPr>
+              <w:t>&lt;/version&gt;</w:t>
+            </w:r>
+            <w:r>
+              <w:rPr>
+                <w:color w:val="E8BF6A"/>
+              </w:rPr>
+              <w:br/>
+            </w:r>
+          </w:p>
+          <w:p>
+            <w:pPr>
+              <w:pStyle w:val="HTMLPreformatted"/>
+              <w:shd w:val="clear" w:color="auto" w:fill="2B2B2B"/>
+              <w:rPr>
+                <w:color w:val="E8BF6A"/>
+              </w:rPr>
+            </w:pPr>
+            <w:r>
+              <w:rPr>
+                <w:color w:val="E8BF6A"/>
+              </w:rPr>
+              <w:t>&lt;/dependency&gt;</w:t>
+            </w:r>
+            <w:r>
+              <w:rPr>
+                <w:color w:val="E8BF6A"/>
+              </w:rPr>
+              <w:br/>
+            </w:r>
+          </w:p>
+          <w:p>
+            <w:pPr>
+              <w:pStyle w:val="HTMLPreformatted"/>
+              <w:shd w:val="clear" w:color="auto" w:fill="2B2B2B"/>
+              <w:rPr>
+                <w:color w:val="808080"/>
+              </w:rPr>
+            </w:pPr>
+            <w:r>
+              <w:rPr>
+                <w:color w:val="E8BF6A"/>
+              </w:rPr>
+              <w:t xml:space="preserve">  </w:t>
+            </w:r>
+            <w:proofErr w:type="gramStart"/>
+            <w:r>
+              <w:rPr>
+                <w:color w:val="808080"/>
+              </w:rPr>
+              <w:t>&lt;!--</w:t>
+            </w:r>
+            <w:proofErr w:type="gramEnd"/>
+            <w:r>
+              <w:rPr>
+                <w:color w:val="808080"/>
+              </w:rPr>
+              <w:t xml:space="preserve"> </w:t>
+            </w:r>
+            <w:hyperlink r:id="rId22" w:history="1">
+              <w:r>
+                <w:rPr>
+                  <w:rStyle w:val="Hyperlink"/>
+                </w:rPr>
+                <w:t>https://mvnrepository.com/artifact/jakarta.activation/jakarta.activation-api</w:t>
+              </w:r>
+            </w:hyperlink>
+            <w:r>
+              <w:rPr>
+                <w:color w:val="808080"/>
+              </w:rPr>
+              <w:t xml:space="preserve"> --&gt;</w:t>
+            </w:r>
+            <w:r>
+              <w:rPr>
+                <w:color w:val="808080"/>
+              </w:rPr>
+              <w:br/>
+            </w:r>
+          </w:p>
+          <w:p>
+            <w:pPr>
+              <w:pStyle w:val="HTMLPreformatted"/>
+              <w:shd w:val="clear" w:color="auto" w:fill="2B2B2B"/>
+              <w:rPr>
+                <w:color w:val="E8BF6A"/>
+              </w:rPr>
+            </w:pPr>
+            <w:r>
+              <w:rPr>
+                <w:color w:val="808080"/>
+              </w:rPr>
+              <w:t xml:space="preserve">  </w:t>
+            </w:r>
+            <w:r>
+              <w:rPr>
+                <w:color w:val="E8BF6A"/>
+              </w:rPr>
+              <w:t>&lt;dependency&gt;</w:t>
+            </w:r>
+            <w:r>
+              <w:rPr>
+                <w:color w:val="E8BF6A"/>
+              </w:rPr>
+              <w:br/>
+            </w:r>
+          </w:p>
+          <w:p>
+            <w:pPr>
+              <w:pStyle w:val="HTMLPreformatted"/>
+              <w:shd w:val="clear" w:color="auto" w:fill="2B2B2B"/>
+              <w:rPr>
+                <w:color w:val="E8BF6A"/>
+              </w:rPr>
+            </w:pPr>
+            <w:r>
+              <w:rPr>
+                <w:color w:val="E8BF6A"/>
+              </w:rPr>
+              <w:t xml:space="preserve">  &lt;</w:t>
+            </w:r>
+            <w:proofErr w:type="spellStart"/>
+            <w:r>
+              <w:rPr>
+                <w:color w:val="E8BF6A"/>
+              </w:rPr>
+              <w:t>groupId</w:t>
+            </w:r>
+            <w:proofErr w:type="spellEnd"/>
+            <w:r>
+              <w:rPr>
+                <w:color w:val="E8BF6A"/>
+              </w:rPr>
+              <w:t>&gt;</w:t>
+            </w:r>
+            <w:proofErr w:type="spellStart"/>
+            <w:r>
+              <w:rPr>
+                <w:color w:val="A9B7C6"/>
+              </w:rPr>
+              <w:t>jakarta.activation</w:t>
+            </w:r>
+            <w:proofErr w:type="spellEnd"/>
+            <w:r>
+              <w:rPr>
+                <w:color w:val="E8BF6A"/>
+              </w:rPr>
+              <w:t>&lt;/</w:t>
+            </w:r>
+            <w:proofErr w:type="spellStart"/>
+            <w:r>
+              <w:rPr>
+                <w:color w:val="E8BF6A"/>
+              </w:rPr>
+              <w:t>groupId</w:t>
+            </w:r>
+            <w:proofErr w:type="spellEnd"/>
+            <w:r>
+              <w:rPr>
+                <w:color w:val="E8BF6A"/>
+              </w:rPr>
+              <w:t>&gt;</w:t>
+            </w:r>
+            <w:r>
+              <w:rPr>
+                <w:color w:val="E8BF6A"/>
+              </w:rPr>
+              <w:br/>
+            </w:r>
+          </w:p>
+          <w:p>
+            <w:pPr>
+              <w:pStyle w:val="HTMLPreformatted"/>
+              <w:shd w:val="clear" w:color="auto" w:fill="2B2B2B"/>
+              <w:rPr>
+                <w:color w:val="E8BF6A"/>
+              </w:rPr>
+            </w:pPr>
+            <w:r>
+              <w:rPr>
+                <w:color w:val="E8BF6A"/>
+              </w:rPr>
+              <w:t xml:space="preserve">  &lt;</w:t>
+            </w:r>
+            <w:proofErr w:type="spellStart"/>
+            <w:r>
+              <w:rPr>
+                <w:color w:val="E8BF6A"/>
+              </w:rPr>
+              <w:t>artifactId</w:t>
+            </w:r>
+            <w:proofErr w:type="spellEnd"/>
+            <w:r>
+              <w:rPr>
+                <w:color w:val="E8BF6A"/>
+              </w:rPr>
+              <w:t>&gt;</w:t>
+            </w:r>
+            <w:proofErr w:type="spellStart"/>
+            <w:r>
+              <w:rPr>
+                <w:color w:val="A9B7C6"/>
+              </w:rPr>
+              <w:t>jakarta.activation-api</w:t>
+            </w:r>
+            <w:proofErr w:type="spellEnd"/>
+            <w:r>
+              <w:rPr>
+                <w:color w:val="E8BF6A"/>
+              </w:rPr>
+              <w:t>&lt;/</w:t>
+            </w:r>
+            <w:proofErr w:type="spellStart"/>
+            <w:r>
+              <w:rPr>
+                <w:color w:val="E8BF6A"/>
+              </w:rPr>
+              <w:t>artifactId</w:t>
+            </w:r>
+            <w:proofErr w:type="spellEnd"/>
+            <w:r>
+              <w:rPr>
+                <w:color w:val="E8BF6A"/>
+              </w:rPr>
+              <w:t>&gt;</w:t>
+            </w:r>
+            <w:r>
+              <w:rPr>
+                <w:color w:val="E8BF6A"/>
+              </w:rPr>
+              <w:br/>
+            </w:r>
+          </w:p>
+          <w:p>
+            <w:pPr>
+              <w:pStyle w:val="HTMLPreformatted"/>
+              <w:shd w:val="clear" w:color="auto" w:fill="2B2B2B"/>
+              <w:rPr>
+                <w:color w:val="E8BF6A"/>
+              </w:rPr>
+            </w:pPr>
+            <w:r>
+              <w:rPr>
+                <w:color w:val="E8BF6A"/>
+              </w:rPr>
+              <w:t xml:space="preserve">  &lt;version&gt;</w:t>
+            </w:r>
+            <w:r>
+              <w:rPr>
+                <w:color w:val="A9B7C6"/>
+              </w:rPr>
+              <w:t>2.1.0</w:t>
+            </w:r>
+            <w:r>
+              <w:rPr>
+                <w:color w:val="E8BF6A"/>
+              </w:rPr>
+              <w:t>&lt;/version&gt;</w:t>
+            </w:r>
+            <w:r>
+              <w:rPr>
+                <w:color w:val="E8BF6A"/>
+              </w:rPr>
+              <w:br/>
+            </w:r>
+          </w:p>
+          <w:p>
+            <w:pPr>
+              <w:pStyle w:val="HTMLPreformatted"/>
+              <w:shd w:val="clear" w:color="auto" w:fill="2B2B2B"/>
+              <w:rPr>
+                <w:color w:val="A9B7C6"/>
+              </w:rPr>
+            </w:pPr>
+            <w:r>
+              <w:rPr>
+                <w:color w:val="E8BF6A"/>
+              </w:rPr>
+              <w:t>&lt;/dependency&gt;</w:t>
+            </w:r>
+          </w:p>
+        </w:tc>
+      </w:tr>
+    </w:tbl>
+    <w:p>
+      <w:pPr>
+        <w:rPr>
+          <w:rFonts w:ascii="Courier New" w:hAnsi="Courier New" w:cs="Courier New"/>
+        </w:rPr>
+      </w:pPr>
+    </w:p>
+    <w:p>
+      <w:pPr>
+        <w:pStyle w:val="ListParagraph"/>
+        <w:numPr>
+          <w:ilvl w:val="0"/>
+          <w:numId w:val="0"/>
+        </w:numPr>
+        <w:ind w:left="360"/>
+      </w:pPr>
+    </w:p>
+    <w:p>
+      <w:pPr>
+        <w:pStyle w:val="ListParagraph"/>
+        <w:numPr>
+          <w:ilvl w:val="0"/>
+          <w:numId w:val="21"/>
+        </w:numPr>
+        <w:contextualSpacing w:val="0"/>
+        <w:rPr>
+          <w:b/>
+          <w:bCs/>
+        </w:rPr>
+      </w:pPr>
+      <w:r>
+        <w:rPr>
+          <w:b/>
+          <w:bCs/>
+        </w:rPr>
+        <w:t>Code for client app:</w:t>
+      </w:r>
+    </w:p>
+    <w:p>
+      <w:pPr>
+        <w:pStyle w:val="ListParagraph"/>
+        <w:numPr>
+          <w:ilvl w:val="0"/>
+          <w:numId w:val="0"/>
+        </w:numPr>
+        <w:ind w:left="360"/>
+      </w:pPr>
+    </w:p>
+    <w:p>
+      <w:pPr>
+        <w:ind w:left="720"/>
+        <w:rPr>
+          <w:i/>
+          <w:iCs/>
+        </w:rPr>
+      </w:pPr>
+      <w:r>
+        <w:rPr>
+          <w:i/>
+          <w:iCs/>
+        </w:rPr>
+        <w:t>GreetingClient.java</w:t>
+      </w:r>
+    </w:p>
+    <w:tbl>
+      <w:tblPr>
+        <w:tblStyle w:val="TableGrid"/>
+        <w:tblW w:w="0" w:type="auto"/>
+        <w:tblInd w:w="720" w:type="dxa"/>
+        <w:tblLook w:val="04A0" w:firstRow="1" w:lastRow="0" w:firstColumn="1" w:lastColumn="0" w:noHBand="0" w:noVBand="1"/>
+      </w:tblPr>
+      <w:tblGrid>
+        <w:gridCol w:w="9350"/>
+      </w:tblGrid>
+      <w:tr>
+        <w:tc>
+          <w:tcPr>
+            <w:tcW w:w="9350" w:type="dxa"/>
+            <w:tcBorders>
+              <w:top w:val="single" w:sz="4" w:space="0" w:color="auto"/>
+              <w:left w:val="single" w:sz="4" w:space="0" w:color="auto"/>
+              <w:bottom w:val="single" w:sz="4" w:space="0" w:color="auto"/>
+              <w:right w:val="single" w:sz="4" w:space="0" w:color="auto"/>
+            </w:tcBorders>
+          </w:tcPr>
+          <w:p>
+            <w:pPr>
+              <w:pStyle w:val="HTMLPreformatted"/>
+              <w:shd w:val="clear" w:color="auto" w:fill="2B2B2B"/>
+              <w:ind w:left="360"/>
+              <w:rPr>
+                <w:color w:val="CC7832"/>
+              </w:rPr>
+            </w:pPr>
+            <w:r>
+              <w:rPr>
+                <w:color w:val="CC7832"/>
+              </w:rPr>
+              <w:t xml:space="preserve">package </w:t>
+            </w:r>
+            <w:r>
+              <w:rPr>
+                <w:color w:val="A9B7C6"/>
+              </w:rPr>
+              <w:t>client</w:t>
+            </w:r>
+            <w:r>
+              <w:rPr>
+                <w:color w:val="CC7832"/>
+              </w:rPr>
+              <w:t>;</w:t>
+            </w:r>
+            <w:r>
+              <w:rPr>
+                <w:color w:val="CC7832"/>
+              </w:rPr>
+              <w:br/>
+            </w:r>
+          </w:p>
+          <w:p>
+            <w:pPr>
+              <w:pStyle w:val="HTMLPreformatted"/>
+              <w:shd w:val="clear" w:color="auto" w:fill="2B2B2B"/>
+              <w:ind w:left="360"/>
+              <w:rPr>
+                <w:color w:val="CC7832"/>
+              </w:rPr>
+            </w:pPr>
+            <w:r>
+              <w:rPr>
+                <w:color w:val="CC7832"/>
+              </w:rPr>
+              <w:t xml:space="preserve">  </w:t>
+            </w:r>
+            <w:r>
+              <w:rPr>
+                <w:color w:val="CC7832"/>
+              </w:rPr>
+              <w:br/>
+            </w:r>
+          </w:p>
+          <w:p>
+            <w:pPr>
+              <w:pStyle w:val="HTMLPreformatted"/>
+              <w:shd w:val="clear" w:color="auto" w:fill="2B2B2B"/>
+              <w:ind w:left="360"/>
+              <w:rPr>
+                <w:color w:val="CC7832"/>
+              </w:rPr>
+            </w:pPr>
+            <w:r>
+              <w:rPr>
+                <w:color w:val="CC7832"/>
+              </w:rPr>
+              <w:t xml:space="preserve">import </w:t>
+            </w:r>
+            <w:r>
+              <w:rPr>
+                <w:color w:val="A9B7C6"/>
+              </w:rPr>
+              <w:t>java.net.URL</w:t>
+            </w:r>
+            <w:r>
+              <w:rPr>
+                <w:color w:val="CC7832"/>
+              </w:rPr>
+              <w:t>;</w:t>
+            </w:r>
+            <w:r>
+              <w:rPr>
+                <w:color w:val="CC7832"/>
+              </w:rPr>
+              <w:br/>
+            </w:r>
+          </w:p>
+          <w:p>
+            <w:pPr>
+              <w:pStyle w:val="HTMLPreformatted"/>
+              <w:shd w:val="clear" w:color="auto" w:fill="2B2B2B"/>
+              <w:ind w:left="360"/>
+              <w:rPr>
+                <w:color w:val="CC7832"/>
+              </w:rPr>
+            </w:pPr>
+            <w:r>
+              <w:rPr>
+                <w:color w:val="CC7832"/>
+              </w:rPr>
+              <w:t xml:space="preserve">  </w:t>
+            </w:r>
+            <w:r>
+              <w:rPr>
+                <w:color w:val="CC7832"/>
+              </w:rPr>
+              <w:br/>
+            </w:r>
+          </w:p>
+          <w:p>
+            <w:pPr>
+              <w:pStyle w:val="HTMLPreformatted"/>
+              <w:shd w:val="clear" w:color="auto" w:fill="2B2B2B"/>
+              <w:ind w:left="360"/>
+              <w:rPr>
+                <w:color w:val="CC7832"/>
+              </w:rPr>
+            </w:pPr>
+            <w:r>
+              <w:rPr>
+                <w:color w:val="CC7832"/>
+              </w:rPr>
+              <w:t xml:space="preserve">import </w:t>
+            </w:r>
+            <w:proofErr w:type="spellStart"/>
+            <w:proofErr w:type="gramStart"/>
+            <w:r>
+              <w:rPr>
+                <w:color w:val="A9B7C6"/>
+              </w:rPr>
+              <w:t>javax.xml.namespace</w:t>
+            </w:r>
+            <w:proofErr w:type="gramEnd"/>
+            <w:r>
+              <w:rPr>
+                <w:color w:val="A9B7C6"/>
+              </w:rPr>
+              <w:t>.QName</w:t>
+            </w:r>
+            <w:proofErr w:type="spellEnd"/>
+            <w:r>
+              <w:rPr>
+                <w:color w:val="CC7832"/>
+              </w:rPr>
+              <w:t>;</w:t>
+            </w:r>
+            <w:r>
+              <w:rPr>
+                <w:color w:val="CC7832"/>
+              </w:rPr>
+              <w:br/>
+            </w:r>
+          </w:p>
+          <w:p>
+            <w:pPr>
+              <w:pStyle w:val="HTMLPreformatted"/>
+              <w:shd w:val="clear" w:color="auto" w:fill="2B2B2B"/>
+              <w:ind w:left="360"/>
+              <w:rPr>
+                <w:color w:val="CC7832"/>
+              </w:rPr>
+            </w:pPr>
+            <w:r>
+              <w:rPr>
+                <w:color w:val="CC7832"/>
+              </w:rPr>
+              <w:t xml:space="preserve">import </w:t>
+            </w:r>
+            <w:proofErr w:type="spellStart"/>
+            <w:proofErr w:type="gramStart"/>
+            <w:r>
+              <w:rPr>
+                <w:color w:val="A9B7C6"/>
+              </w:rPr>
+              <w:t>jakarta.xml.ws.Service</w:t>
+            </w:r>
+            <w:proofErr w:type="spellEnd"/>
+            <w:proofErr w:type="gramEnd"/>
+            <w:r>
+              <w:rPr>
+                <w:color w:val="CC7832"/>
+              </w:rPr>
+              <w:t>;</w:t>
+            </w:r>
+            <w:r>
+              <w:rPr>
+                <w:color w:val="CC7832"/>
+              </w:rPr>
+              <w:br/>
+            </w:r>
+          </w:p>
+          <w:p>
+            <w:pPr>
+              <w:pStyle w:val="HTMLPreformatted"/>
+              <w:shd w:val="clear" w:color="auto" w:fill="2B2B2B"/>
+              <w:ind w:left="360"/>
+              <w:rPr>
+                <w:color w:val="CC7832"/>
+              </w:rPr>
+            </w:pPr>
+            <w:r>
+              <w:rPr>
+                <w:color w:val="CC7832"/>
+              </w:rPr>
+              <w:t xml:space="preserve">  </w:t>
+            </w:r>
+            <w:r>
+              <w:rPr>
+                <w:color w:val="CC7832"/>
+              </w:rPr>
+              <w:br/>
+            </w:r>
+          </w:p>
+          <w:p>
+            <w:pPr>
+              <w:pStyle w:val="HTMLPreformatted"/>
+              <w:shd w:val="clear" w:color="auto" w:fill="2B2B2B"/>
+              <w:ind w:left="360"/>
+              <w:rPr>
+                <w:color w:val="A9B7C6"/>
+              </w:rPr>
+            </w:pPr>
+            <w:r>
+              <w:rPr>
+                <w:color w:val="CC7832"/>
+              </w:rPr>
+              <w:t xml:space="preserve">public class </w:t>
+            </w:r>
+            <w:proofErr w:type="spellStart"/>
+            <w:r>
+              <w:rPr>
+                <w:color w:val="A9B7C6"/>
+              </w:rPr>
+              <w:t>GreetingClient</w:t>
+            </w:r>
+            <w:proofErr w:type="spellEnd"/>
+            <w:r>
+              <w:rPr>
+                <w:color w:val="A9B7C6"/>
+              </w:rPr>
+              <w:t xml:space="preserve"> {</w:t>
+            </w:r>
+            <w:r>
+              <w:rPr>
+                <w:color w:val="A9B7C6"/>
+              </w:rPr>
+              <w:br/>
+            </w:r>
+          </w:p>
+          <w:p>
+            <w:pPr>
+              <w:pStyle w:val="HTMLPreformatted"/>
+              <w:shd w:val="clear" w:color="auto" w:fill="2B2B2B"/>
+              <w:ind w:left="360"/>
+              <w:rPr>
+                <w:color w:val="A9B7C6"/>
+              </w:rPr>
+            </w:pPr>
+            <w:r>
+              <w:rPr>
+                <w:color w:val="A9B7C6"/>
+              </w:rPr>
+              <w:t xml:space="preserve">  </w:t>
+            </w:r>
+            <w:r>
+              <w:rPr>
+                <w:color w:val="A9B7C6"/>
+              </w:rPr>
+              <w:br/>
+            </w:r>
+          </w:p>
+          <w:p>
+            <w:pPr>
+              <w:pStyle w:val="HTMLPreformatted"/>
+              <w:shd w:val="clear" w:color="auto" w:fill="2B2B2B"/>
+              <w:ind w:left="360"/>
+              <w:rPr>
+                <w:color w:val="A9B7C6"/>
+              </w:rPr>
+            </w:pPr>
+            <w:r>
+              <w:rPr>
+                <w:color w:val="A9B7C6"/>
+              </w:rPr>
+              <w:t xml:space="preserve">    </w:t>
+            </w:r>
+            <w:r>
+              <w:rPr>
+                <w:color w:val="CC7832"/>
+              </w:rPr>
+              <w:t xml:space="preserve">public static void </w:t>
+            </w:r>
+            <w:proofErr w:type="gramStart"/>
+            <w:r>
+              <w:rPr>
+                <w:color w:val="FFC66D"/>
+              </w:rPr>
+              <w:t>main</w:t>
+            </w:r>
+            <w:r>
+              <w:rPr>
+                <w:color w:val="A9B7C6"/>
+              </w:rPr>
+              <w:t>(</w:t>
+            </w:r>
+            <w:proofErr w:type="gramEnd"/>
+            <w:r>
+              <w:rPr>
+                <w:color w:val="A9B7C6"/>
+              </w:rPr>
+              <w:t xml:space="preserve">String[] </w:t>
+            </w:r>
+            <w:proofErr w:type="spellStart"/>
+            <w:r>
+              <w:rPr>
+                <w:color w:val="A9B7C6"/>
+              </w:rPr>
+              <w:t>args</w:t>
+            </w:r>
+            <w:proofErr w:type="spellEnd"/>
+            <w:r>
+              <w:rPr>
+                <w:color w:val="A9B7C6"/>
+              </w:rPr>
+              <w:t xml:space="preserve">) </w:t>
+            </w:r>
+            <w:r>
+              <w:rPr>
+                <w:color w:val="CC7832"/>
+              </w:rPr>
+              <w:t xml:space="preserve">throws </w:t>
+            </w:r>
+            <w:r>
+              <w:rPr>
+                <w:color w:val="A9B7C6"/>
+              </w:rPr>
+              <w:t>Exception {</w:t>
+            </w:r>
+            <w:r>
+              <w:rPr>
+                <w:color w:val="A9B7C6"/>
+              </w:rPr>
+              <w:br/>
+            </w:r>
+          </w:p>
+          <w:p>
+            <w:pPr>
+              <w:pStyle w:val="HTMLPreformatted"/>
+              <w:shd w:val="clear" w:color="auto" w:fill="2B2B2B"/>
+              <w:ind w:left="360"/>
+              <w:rPr>
+                <w:color w:val="A9B7C6"/>
+              </w:rPr>
+            </w:pPr>
+            <w:r>
+              <w:rPr>
+                <w:color w:val="A9B7C6"/>
+              </w:rPr>
+              <w:lastRenderedPageBreak/>
+              <w:t xml:space="preserve">  </w:t>
+            </w:r>
+            <w:r>
+              <w:rPr>
+                <w:color w:val="A9B7C6"/>
+              </w:rPr>
+              <w:br/>
+            </w:r>
+          </w:p>
+          <w:p>
+            <w:pPr>
+              <w:pStyle w:val="HTMLPreformatted"/>
+              <w:shd w:val="clear" w:color="auto" w:fill="2B2B2B"/>
+              <w:ind w:left="360"/>
+              <w:rPr>
+                <w:color w:val="CC7832"/>
+              </w:rPr>
+            </w:pPr>
+            <w:r>
+              <w:rPr>
+                <w:color w:val="A9B7C6"/>
+              </w:rPr>
+              <w:t xml:space="preserve">        URL </w:t>
+            </w:r>
+            <w:proofErr w:type="spellStart"/>
+            <w:r>
+              <w:rPr>
+                <w:color w:val="A9B7C6"/>
+              </w:rPr>
+              <w:t>wsdlUrl</w:t>
+            </w:r>
+            <w:proofErr w:type="spellEnd"/>
+            <w:r>
+              <w:rPr>
+                <w:color w:val="A9B7C6"/>
+              </w:rPr>
+              <w:t xml:space="preserve"> = </w:t>
+            </w:r>
+            <w:r>
+              <w:rPr>
+                <w:color w:val="CC7832"/>
+              </w:rPr>
+              <w:t xml:space="preserve">new </w:t>
+            </w:r>
+            <w:r>
+              <w:rPr>
+                <w:color w:val="A9B7C6"/>
+              </w:rPr>
+              <w:t>URL(</w:t>
+            </w:r>
+            <w:hyperlink r:id="rId23" w:history="1">
+              <w:r>
+                <w:rPr>
+                  <w:rStyle w:val="Hyperlink"/>
+                </w:rPr>
+                <w:t>http://localhost:8080/webservice/greeting?wsdl</w:t>
+              </w:r>
+            </w:hyperlink>
+            <w:r>
+              <w:rPr>
+                <w:color w:val="A9B7C6"/>
+              </w:rPr>
+              <w:t>)</w:t>
+            </w:r>
+            <w:r>
+              <w:rPr>
+                <w:color w:val="CC7832"/>
+              </w:rPr>
+              <w:t>;</w:t>
+            </w:r>
+            <w:r>
+              <w:rPr>
+                <w:color w:val="CC7832"/>
+              </w:rPr>
+              <w:br/>
+            </w:r>
+          </w:p>
+          <w:p>
+            <w:pPr>
+              <w:pStyle w:val="HTMLPreformatted"/>
+              <w:shd w:val="clear" w:color="auto" w:fill="2B2B2B"/>
+              <w:ind w:left="360"/>
+              <w:rPr>
+                <w:color w:val="CC7832"/>
+              </w:rPr>
+            </w:pPr>
+            <w:r>
+              <w:rPr>
+                <w:color w:val="CC7832"/>
+              </w:rPr>
+              <w:t xml:space="preserve">  </w:t>
+            </w:r>
+            <w:r>
+              <w:rPr>
+                <w:color w:val="CC7832"/>
+              </w:rPr>
+              <w:br/>
+            </w:r>
+          </w:p>
+          <w:p>
+            <w:pPr>
+              <w:pStyle w:val="HTMLPreformatted"/>
+              <w:shd w:val="clear" w:color="auto" w:fill="2B2B2B"/>
+              <w:ind w:left="360"/>
+              <w:rPr>
+                <w:color w:val="CC7832"/>
+              </w:rPr>
+            </w:pPr>
+            <w:r>
+              <w:rPr>
+                <w:color w:val="CC7832"/>
+              </w:rPr>
+              <w:t xml:space="preserve">        </w:t>
+            </w:r>
+            <w:proofErr w:type="spellStart"/>
+            <w:r>
+              <w:rPr>
+                <w:color w:val="A9B7C6"/>
+              </w:rPr>
+              <w:t>QName</w:t>
+            </w:r>
+            <w:proofErr w:type="spellEnd"/>
+            <w:r>
+              <w:rPr>
+                <w:color w:val="A9B7C6"/>
+              </w:rPr>
+              <w:t xml:space="preserve"> </w:t>
+            </w:r>
+            <w:proofErr w:type="spellStart"/>
+            <w:r>
+              <w:rPr>
+                <w:color w:val="A9B7C6"/>
+              </w:rPr>
+              <w:t>qname</w:t>
+            </w:r>
+            <w:proofErr w:type="spellEnd"/>
+            <w:r>
+              <w:rPr>
+                <w:color w:val="A9B7C6"/>
+              </w:rPr>
+              <w:t xml:space="preserve"> = </w:t>
+            </w:r>
+            <w:r>
+              <w:rPr>
+                <w:color w:val="CC7832"/>
+              </w:rPr>
+              <w:t xml:space="preserve">new </w:t>
+            </w:r>
+            <w:proofErr w:type="spellStart"/>
+            <w:proofErr w:type="gramStart"/>
+            <w:r>
+              <w:rPr>
+                <w:color w:val="A9B7C6"/>
+              </w:rPr>
+              <w:t>QName</w:t>
+            </w:r>
+            <w:proofErr w:type="spellEnd"/>
+            <w:r>
+              <w:rPr>
+                <w:color w:val="A9B7C6"/>
+              </w:rPr>
+              <w:t>(</w:t>
+            </w:r>
+            <w:proofErr w:type="gramEnd"/>
+            <w:r>
+              <w:rPr>
+                <w:color w:val="6A8759"/>
+              </w:rPr>
+              <w:fldChar w:fldCharType="begin"/>
+            </w:r>
+            <w:r>
+              <w:rPr>
+                <w:color w:val="6A8759"/>
+              </w:rPr>
+              <w:instrText xml:space="preserve"> HYPERLINK "http://jaxwsservice.com/" </w:instrText>
+            </w:r>
+            <w:r>
+              <w:rPr>
+                <w:color w:val="6A8759"/>
+              </w:rPr>
+              <w:fldChar w:fldCharType="separate"/>
+            </w:r>
+            <w:r>
+              <w:rPr>
+                <w:rStyle w:val="Hyperlink"/>
+              </w:rPr>
+              <w:t>http://jaxwsservice.com/</w:t>
+            </w:r>
+            <w:r>
+              <w:rPr>
+                <w:color w:val="6A8759"/>
+              </w:rPr>
+              <w:fldChar w:fldCharType="end"/>
+            </w:r>
+            <w:r>
+              <w:rPr>
+                <w:color w:val="CC7832"/>
+              </w:rPr>
+              <w:t>,</w:t>
+            </w:r>
+            <w:r>
+              <w:rPr>
+                <w:color w:val="CC7832"/>
+              </w:rPr>
+              <w:br/>
+            </w:r>
+          </w:p>
+          <w:p>
+            <w:pPr>
+              <w:pStyle w:val="HTMLPreformatted"/>
+              <w:shd w:val="clear" w:color="auto" w:fill="2B2B2B"/>
+              <w:ind w:left="360"/>
+              <w:rPr>
+                <w:color w:val="CC7832"/>
+              </w:rPr>
+            </w:pPr>
+            <w:r>
+              <w:rPr>
+                <w:color w:val="CC7832"/>
+              </w:rPr>
+              <w:t xml:space="preserve">                </w:t>
+            </w:r>
+            <w:r>
+              <w:rPr>
+                <w:color w:val="6A8759"/>
+              </w:rPr>
+              <w:t>"</w:t>
+            </w:r>
+            <w:proofErr w:type="spellStart"/>
+            <w:r>
+              <w:rPr>
+                <w:color w:val="6A8759"/>
+              </w:rPr>
+              <w:t>MyWebServiceImplementationService</w:t>
+            </w:r>
+            <w:proofErr w:type="spellEnd"/>
+            <w:r>
+              <w:rPr>
+                <w:color w:val="6A8759"/>
+              </w:rPr>
+              <w:t>"</w:t>
+            </w:r>
+            <w:r>
+              <w:rPr>
+                <w:color w:val="A9B7C6"/>
+              </w:rPr>
+              <w:t>)</w:t>
+            </w:r>
+            <w:r>
+              <w:rPr>
+                <w:color w:val="CC7832"/>
+              </w:rPr>
+              <w:t>;</w:t>
+            </w:r>
+            <w:r>
+              <w:rPr>
+                <w:color w:val="CC7832"/>
+              </w:rPr>
+              <w:br/>
+            </w:r>
+          </w:p>
+          <w:p>
+            <w:pPr>
+              <w:pStyle w:val="HTMLPreformatted"/>
+              <w:shd w:val="clear" w:color="auto" w:fill="2B2B2B"/>
+              <w:ind w:left="360"/>
+              <w:rPr>
+                <w:color w:val="CC7832"/>
+              </w:rPr>
+            </w:pPr>
+            <w:r>
+              <w:rPr>
+                <w:color w:val="CC7832"/>
+              </w:rPr>
+              <w:t xml:space="preserve">  </w:t>
+            </w:r>
+            <w:r>
+              <w:rPr>
+                <w:color w:val="CC7832"/>
+              </w:rPr>
+              <w:br/>
+            </w:r>
+          </w:p>
+          <w:p>
+            <w:pPr>
+              <w:pStyle w:val="HTMLPreformatted"/>
+              <w:shd w:val="clear" w:color="auto" w:fill="2B2B2B"/>
+              <w:ind w:left="360"/>
+              <w:rPr>
+                <w:color w:val="CC7832"/>
+              </w:rPr>
+            </w:pPr>
+            <w:r>
+              <w:rPr>
+                <w:color w:val="CC7832"/>
+              </w:rPr>
+              <w:t xml:space="preserve">        </w:t>
+            </w:r>
+            <w:r>
+              <w:rPr>
+                <w:color w:val="A9B7C6"/>
+              </w:rPr>
+              <w:t xml:space="preserve">Service </w:t>
+            </w:r>
+            <w:proofErr w:type="spellStart"/>
+            <w:r>
+              <w:rPr>
+                <w:color w:val="A9B7C6"/>
+              </w:rPr>
+              <w:t>service</w:t>
+            </w:r>
+            <w:proofErr w:type="spellEnd"/>
+            <w:r>
+              <w:rPr>
+                <w:color w:val="A9B7C6"/>
+              </w:rPr>
+              <w:t xml:space="preserve"> = </w:t>
+            </w:r>
+            <w:proofErr w:type="spellStart"/>
+            <w:r>
+              <w:rPr>
+                <w:color w:val="A9B7C6"/>
+              </w:rPr>
+              <w:t>Service.</w:t>
+            </w:r>
+            <w:r>
+              <w:rPr>
+                <w:i/>
+                <w:iCs/>
+                <w:color w:val="A9B7C6"/>
+              </w:rPr>
+              <w:t>create</w:t>
+            </w:r>
+            <w:proofErr w:type="spellEnd"/>
+            <w:r>
+              <w:rPr>
+                <w:color w:val="A9B7C6"/>
+              </w:rPr>
+              <w:t>(</w:t>
+            </w:r>
+            <w:proofErr w:type="spellStart"/>
+            <w:r>
+              <w:rPr>
+                <w:color w:val="A9B7C6"/>
+              </w:rPr>
+              <w:t>wsdlUrl</w:t>
+            </w:r>
+            <w:proofErr w:type="spellEnd"/>
+            <w:r>
+              <w:rPr>
+                <w:color w:val="CC7832"/>
+              </w:rPr>
+              <w:t xml:space="preserve">, </w:t>
+            </w:r>
+            <w:proofErr w:type="spellStart"/>
+            <w:r>
+              <w:rPr>
+                <w:color w:val="A9B7C6"/>
+              </w:rPr>
+              <w:t>qname</w:t>
+            </w:r>
+            <w:proofErr w:type="spellEnd"/>
+            <w:r>
+              <w:rPr>
+                <w:color w:val="A9B7C6"/>
+              </w:rPr>
+              <w:t>)</w:t>
+            </w:r>
+            <w:r>
+              <w:rPr>
+                <w:color w:val="CC7832"/>
+              </w:rPr>
+              <w:t>;</w:t>
+            </w:r>
+            <w:r>
+              <w:rPr>
+                <w:color w:val="CC7832"/>
+              </w:rPr>
+              <w:br/>
+            </w:r>
+          </w:p>
+          <w:p>
+            <w:pPr>
+              <w:pStyle w:val="HTMLPreformatted"/>
+              <w:shd w:val="clear" w:color="auto" w:fill="2B2B2B"/>
+              <w:ind w:left="360"/>
+              <w:rPr>
+                <w:color w:val="CC7832"/>
+              </w:rPr>
+            </w:pPr>
+            <w:r>
+              <w:rPr>
+                <w:color w:val="CC7832"/>
+              </w:rPr>
+              <w:t xml:space="preserve">  </w:t>
+            </w:r>
+            <w:r>
+              <w:rPr>
+                <w:color w:val="CC7832"/>
+              </w:rPr>
+              <w:br/>
+            </w:r>
+          </w:p>
+          <w:p>
+            <w:pPr>
+              <w:pStyle w:val="HTMLPreformatted"/>
+              <w:shd w:val="clear" w:color="auto" w:fill="2B2B2B"/>
+              <w:ind w:left="360"/>
+              <w:rPr>
+                <w:color w:val="CC7832"/>
+              </w:rPr>
+            </w:pPr>
+            <w:r>
+              <w:rPr>
+                <w:color w:val="CC7832"/>
+              </w:rPr>
+              <w:t xml:space="preserve">        </w:t>
+            </w:r>
+            <w:proofErr w:type="spellStart"/>
+            <w:r>
+              <w:rPr>
+                <w:color w:val="A9B7C6"/>
+              </w:rPr>
+              <w:t>MyWebServiceInterface</w:t>
+            </w:r>
+            <w:proofErr w:type="spellEnd"/>
+            <w:r>
+              <w:rPr>
+                <w:color w:val="A9B7C6"/>
+              </w:rPr>
+              <w:t xml:space="preserve"> </w:t>
+            </w:r>
+            <w:proofErr w:type="spellStart"/>
+            <w:r>
+              <w:rPr>
+                <w:color w:val="A9B7C6"/>
+              </w:rPr>
+              <w:t>myService</w:t>
+            </w:r>
+            <w:proofErr w:type="spellEnd"/>
+            <w:r>
+              <w:rPr>
+                <w:color w:val="A9B7C6"/>
+              </w:rPr>
+              <w:t xml:space="preserve"> = </w:t>
+            </w:r>
+            <w:proofErr w:type="spellStart"/>
+            <w:proofErr w:type="gramStart"/>
+            <w:r>
+              <w:rPr>
+                <w:color w:val="A9B7C6"/>
+              </w:rPr>
+              <w:t>service.getPort</w:t>
+            </w:r>
+            <w:proofErr w:type="spellEnd"/>
+            <w:proofErr w:type="gramEnd"/>
+            <w:r>
+              <w:rPr>
+                <w:color w:val="A9B7C6"/>
+              </w:rPr>
+              <w:t>(</w:t>
+            </w:r>
+            <w:proofErr w:type="spellStart"/>
+            <w:r>
+              <w:rPr>
+                <w:color w:val="A9B7C6"/>
+              </w:rPr>
+              <w:t>MyWebServiceInterface.</w:t>
+            </w:r>
+            <w:r>
+              <w:rPr>
+                <w:color w:val="CC7832"/>
+              </w:rPr>
+              <w:t>class</w:t>
+            </w:r>
+            <w:proofErr w:type="spellEnd"/>
+            <w:r>
+              <w:rPr>
+                <w:color w:val="A9B7C6"/>
+              </w:rPr>
+              <w:t>)</w:t>
+            </w:r>
+            <w:r>
+              <w:rPr>
+                <w:color w:val="CC7832"/>
+              </w:rPr>
+              <w:t>;</w:t>
+            </w:r>
+            <w:r>
+              <w:rPr>
+                <w:color w:val="CC7832"/>
+              </w:rPr>
+              <w:br/>
+            </w:r>
+          </w:p>
+          <w:p>
+            <w:pPr>
+              <w:pStyle w:val="HTMLPreformatted"/>
+              <w:shd w:val="clear" w:color="auto" w:fill="2B2B2B"/>
+              <w:ind w:left="360"/>
+              <w:rPr>
+                <w:color w:val="CC7832"/>
+              </w:rPr>
+            </w:pPr>
+            <w:r>
+              <w:rPr>
+                <w:color w:val="CC7832"/>
+              </w:rPr>
+              <w:t xml:space="preserve">  </w:t>
+            </w:r>
+            <w:r>
+              <w:rPr>
+                <w:color w:val="CC7832"/>
+              </w:rPr>
+              <w:br/>
+            </w:r>
+          </w:p>
+          <w:p>
+            <w:pPr>
+              <w:pStyle w:val="HTMLPreformatted"/>
+              <w:shd w:val="clear" w:color="auto" w:fill="2B2B2B"/>
+              <w:ind w:left="360"/>
+              <w:rPr>
+                <w:color w:val="CC7832"/>
+              </w:rPr>
+            </w:pPr>
+            <w:r>
+              <w:rPr>
+                <w:color w:val="CC7832"/>
+              </w:rPr>
+              <w:t xml:space="preserve">        </w:t>
+            </w:r>
+            <w:proofErr w:type="spellStart"/>
+            <w:r>
+              <w:rPr>
+                <w:color w:val="A9B7C6"/>
+              </w:rPr>
+              <w:t>System.</w:t>
+            </w:r>
+            <w:r>
+              <w:rPr>
+                <w:i/>
+                <w:iCs/>
+                <w:color w:val="9876AA"/>
+              </w:rPr>
+              <w:t>out</w:t>
+            </w:r>
+            <w:r>
+              <w:rPr>
+                <w:color w:val="A9B7C6"/>
+              </w:rPr>
+              <w:t>.println</w:t>
+            </w:r>
+            <w:proofErr w:type="spellEnd"/>
+            <w:r>
+              <w:rPr>
+                <w:color w:val="A9B7C6"/>
+              </w:rPr>
+              <w:t>(</w:t>
+            </w:r>
+            <w:proofErr w:type="spellStart"/>
+            <w:r>
+              <w:rPr>
+                <w:color w:val="A9B7C6"/>
+              </w:rPr>
+              <w:t>myService.myGreetingMessage</w:t>
+            </w:r>
+            <w:proofErr w:type="spellEnd"/>
+            <w:r>
+              <w:rPr>
+                <w:color w:val="A9B7C6"/>
+              </w:rPr>
+              <w:t>(</w:t>
+            </w:r>
+            <w:r>
+              <w:rPr>
+                <w:color w:val="6A8759"/>
+              </w:rPr>
+              <w:t>"Alice"</w:t>
+            </w:r>
+            <w:r>
+              <w:rPr>
+                <w:color w:val="A9B7C6"/>
+              </w:rPr>
+              <w:t>))</w:t>
+            </w:r>
+            <w:r>
+              <w:rPr>
+                <w:color w:val="CC7832"/>
+              </w:rPr>
+              <w:t>;</w:t>
+            </w:r>
+            <w:r>
+              <w:rPr>
+                <w:color w:val="CC7832"/>
+              </w:rPr>
+              <w:br/>
+            </w:r>
+          </w:p>
+          <w:p>
+            <w:pPr>
+              <w:pStyle w:val="HTMLPreformatted"/>
+              <w:shd w:val="clear" w:color="auto" w:fill="2B2B2B"/>
+              <w:ind w:left="360"/>
+              <w:rPr>
+                <w:color w:val="CC7832"/>
+              </w:rPr>
+            </w:pPr>
+            <w:r>
+              <w:rPr>
+                <w:color w:val="CC7832"/>
+              </w:rPr>
+              <w:t xml:space="preserve">  </w:t>
+            </w:r>
+            <w:r>
+              <w:rPr>
+                <w:color w:val="CC7832"/>
+              </w:rPr>
+              <w:br/>
+            </w:r>
+          </w:p>
+          <w:p>
+            <w:pPr>
+              <w:pStyle w:val="HTMLPreformatted"/>
+              <w:shd w:val="clear" w:color="auto" w:fill="2B2B2B"/>
+              <w:ind w:left="360"/>
+              <w:rPr>
+                <w:color w:val="A9B7C6"/>
+              </w:rPr>
+            </w:pPr>
+            <w:r>
+              <w:rPr>
+                <w:color w:val="CC7832"/>
+              </w:rPr>
+              <w:t xml:space="preserve">    </w:t>
+            </w:r>
+            <w:r>
+              <w:rPr>
+                <w:color w:val="A9B7C6"/>
+              </w:rPr>
+              <w:t>}</w:t>
+            </w:r>
+            <w:r>
+              <w:rPr>
+                <w:color w:val="A9B7C6"/>
+              </w:rPr>
+              <w:br/>
+            </w:r>
+          </w:p>
+          <w:p>
+            <w:pPr>
+              <w:pStyle w:val="HTMLPreformatted"/>
+              <w:shd w:val="clear" w:color="auto" w:fill="2B2B2B"/>
+              <w:ind w:left="360"/>
+              <w:rPr>
+                <w:color w:val="A9B7C6"/>
+              </w:rPr>
+            </w:pPr>
+            <w:r>
+              <w:rPr>
+                <w:color w:val="A9B7C6"/>
+              </w:rPr>
+              <w:t>}</w:t>
+            </w:r>
+          </w:p>
+          <w:p>
+            <w:pPr>
+              <w:ind w:left="360"/>
+            </w:pPr>
+          </w:p>
+        </w:tc>
+      </w:tr>
+    </w:tbl>
+    <w:p>
+      <w:pPr>
+        <w:pStyle w:val="ListParagraph"/>
+        <w:numPr>
+          <w:ilvl w:val="0"/>
+          <w:numId w:val="0"/>
+        </w:numPr>
+        <w:ind w:left="360"/>
+      </w:pPr>
+    </w:p>
     <w:sectPr>
       <w:pgSz w:w="11906" w:h="16838"/>
       <w:pgMar w:top="810" w:right="656" w:bottom="720" w:left="990" w:header="624" w:footer="561" w:gutter="0"/>
@@ -3167,6 +5049,92 @@
     </w:lvl>
   </w:abstractNum>
   <w:abstractNum w:abstractNumId="11" w15:restartNumberingAfterBreak="0">
+    <w:nsid w:val="060633B4"/>
+    <w:multiLevelType w:val="hybridMultilevel"/>
+    <w:tmpl w:val="0C9C3D6C"/>
+    <w:lvl w:ilvl="0" w:tplc="20B8861A">
+      <w:start w:val="1"/>
+      <w:numFmt w:val="decimal"/>
+      <w:lvlText w:val="%1."/>
+      <w:lvlJc w:val="left"/>
+      <w:pPr>
+        <w:ind w:left="720" w:hanging="360"/>
+      </w:pPr>
+    </w:lvl>
+    <w:lvl w:ilvl="1" w:tplc="04090019">
+      <w:start w:val="1"/>
+      <w:numFmt w:val="lowerLetter"/>
+      <w:lvlText w:val="%2."/>
+      <w:lvlJc w:val="left"/>
+      <w:pPr>
+        <w:ind w:left="1440" w:hanging="360"/>
+      </w:pPr>
+    </w:lvl>
+    <w:lvl w:ilvl="2" w:tplc="0409001B">
+      <w:start w:val="1"/>
+      <w:numFmt w:val="lowerRoman"/>
+      <w:lvlText w:val="%3."/>
+      <w:lvlJc w:val="right"/>
+      <w:pPr>
+        <w:ind w:left="2160" w:hanging="180"/>
+      </w:pPr>
+    </w:lvl>
+    <w:lvl w:ilvl="3" w:tplc="0409000F">
+      <w:start w:val="1"/>
+      <w:numFmt w:val="decimal"/>
+      <w:lvlText w:val="%4."/>
+      <w:lvlJc w:val="left"/>
+      <w:pPr>
+        <w:ind w:left="2880" w:hanging="360"/>
+      </w:pPr>
+    </w:lvl>
+    <w:lvl w:ilvl="4" w:tplc="04090019">
+      <w:start w:val="1"/>
+      <w:numFmt w:val="lowerLetter"/>
+      <w:lvlText w:val="%5."/>
+      <w:lvlJc w:val="left"/>
+      <w:pPr>
+        <w:ind w:left="3600" w:hanging="360"/>
+      </w:pPr>
+    </w:lvl>
+    <w:lvl w:ilvl="5" w:tplc="0409001B">
+      <w:start w:val="1"/>
+      <w:numFmt w:val="lowerRoman"/>
+      <w:lvlText w:val="%6."/>
+      <w:lvlJc w:val="right"/>
+      <w:pPr>
+        <w:ind w:left="4320" w:hanging="180"/>
+      </w:pPr>
+    </w:lvl>
+    <w:lvl w:ilvl="6" w:tplc="0409000F">
+      <w:start w:val="1"/>
+      <w:numFmt w:val="decimal"/>
+      <w:lvlText w:val="%7."/>
+      <w:lvlJc w:val="left"/>
+      <w:pPr>
+        <w:ind w:left="5040" w:hanging="360"/>
+      </w:pPr>
+    </w:lvl>
+    <w:lvl w:ilvl="7" w:tplc="04090019">
+      <w:start w:val="1"/>
+      <w:numFmt w:val="lowerLetter"/>
+      <w:lvlText w:val="%8."/>
+      <w:lvlJc w:val="left"/>
+      <w:pPr>
+        <w:ind w:left="5760" w:hanging="360"/>
+      </w:pPr>
+    </w:lvl>
+    <w:lvl w:ilvl="8" w:tplc="0409001B">
+      <w:start w:val="1"/>
+      <w:numFmt w:val="lowerRoman"/>
+      <w:lvlText w:val="%9."/>
+      <w:lvlJc w:val="right"/>
+      <w:pPr>
+        <w:ind w:left="6480" w:hanging="180"/>
+      </w:pPr>
+    </w:lvl>
+  </w:abstractNum>
+  <w:abstractNum w:abstractNumId="12" w15:restartNumberingAfterBreak="0">
     <w:nsid w:val="187904F6"/>
     <w:multiLevelType w:val="hybridMultilevel"/>
     <w:tmpl w:val="16CA8CFE"/>
@@ -3281,7 +5249,7 @@
       </w:rPr>
     </w:lvl>
   </w:abstractNum>
-  <w:abstractNum w:abstractNumId="12" w15:restartNumberingAfterBreak="0">
+  <w:abstractNum w:abstractNumId="13" w15:restartNumberingAfterBreak="0">
     <w:nsid w:val="1AA614BC"/>
     <w:multiLevelType w:val="hybridMultilevel"/>
     <w:tmpl w:val="3FF4FA5C"/>
@@ -3368,7 +5336,93 @@
       </w:pPr>
     </w:lvl>
   </w:abstractNum>
-  <w:abstractNum w:abstractNumId="13" w15:restartNumberingAfterBreak="0">
+  <w:abstractNum w:abstractNumId="14" w15:restartNumberingAfterBreak="0">
+    <w:nsid w:val="1F8C715C"/>
+    <w:multiLevelType w:val="hybridMultilevel"/>
+    <w:tmpl w:val="082A6BE8"/>
+    <w:lvl w:ilvl="0" w:tplc="B7364A7C">
+      <w:start w:val="1"/>
+      <w:numFmt w:val="decimal"/>
+      <w:lvlText w:val="%1."/>
+      <w:lvlJc w:val="left"/>
+      <w:pPr>
+        <w:ind w:left="1800" w:hanging="360"/>
+      </w:pPr>
+    </w:lvl>
+    <w:lvl w:ilvl="1" w:tplc="04090019">
+      <w:start w:val="1"/>
+      <w:numFmt w:val="lowerLetter"/>
+      <w:lvlText w:val="%2."/>
+      <w:lvlJc w:val="left"/>
+      <w:pPr>
+        <w:ind w:left="2520" w:hanging="360"/>
+      </w:pPr>
+    </w:lvl>
+    <w:lvl w:ilvl="2" w:tplc="0409001B">
+      <w:start w:val="1"/>
+      <w:numFmt w:val="lowerRoman"/>
+      <w:lvlText w:val="%3."/>
+      <w:lvlJc w:val="right"/>
+      <w:pPr>
+        <w:ind w:left="3240" w:hanging="180"/>
+      </w:pPr>
+    </w:lvl>
+    <w:lvl w:ilvl="3" w:tplc="0409000F">
+      <w:start w:val="1"/>
+      <w:numFmt w:val="decimal"/>
+      <w:lvlText w:val="%4."/>
+      <w:lvlJc w:val="left"/>
+      <w:pPr>
+        <w:ind w:left="3960" w:hanging="360"/>
+      </w:pPr>
+    </w:lvl>
+    <w:lvl w:ilvl="4" w:tplc="04090019">
+      <w:start w:val="1"/>
+      <w:numFmt w:val="lowerLetter"/>
+      <w:lvlText w:val="%5."/>
+      <w:lvlJc w:val="left"/>
+      <w:pPr>
+        <w:ind w:left="4680" w:hanging="360"/>
+      </w:pPr>
+    </w:lvl>
+    <w:lvl w:ilvl="5" w:tplc="0409001B">
+      <w:start w:val="1"/>
+      <w:numFmt w:val="lowerRoman"/>
+      <w:lvlText w:val="%6."/>
+      <w:lvlJc w:val="right"/>
+      <w:pPr>
+        <w:ind w:left="5400" w:hanging="180"/>
+      </w:pPr>
+    </w:lvl>
+    <w:lvl w:ilvl="6" w:tplc="0409000F">
+      <w:start w:val="1"/>
+      <w:numFmt w:val="decimal"/>
+      <w:lvlText w:val="%7."/>
+      <w:lvlJc w:val="left"/>
+      <w:pPr>
+        <w:ind w:left="6120" w:hanging="360"/>
+      </w:pPr>
+    </w:lvl>
+    <w:lvl w:ilvl="7" w:tplc="04090019">
+      <w:start w:val="1"/>
+      <w:numFmt w:val="lowerLetter"/>
+      <w:lvlText w:val="%8."/>
+      <w:lvlJc w:val="left"/>
+      <w:pPr>
+        <w:ind w:left="6840" w:hanging="360"/>
+      </w:pPr>
+    </w:lvl>
+    <w:lvl w:ilvl="8" w:tplc="0409001B">
+      <w:start w:val="1"/>
+      <w:numFmt w:val="lowerRoman"/>
+      <w:lvlText w:val="%9."/>
+      <w:lvlJc w:val="right"/>
+      <w:pPr>
+        <w:ind w:left="7560" w:hanging="180"/>
+      </w:pPr>
+    </w:lvl>
+  </w:abstractNum>
+  <w:abstractNum w:abstractNumId="15" w15:restartNumberingAfterBreak="0">
     <w:nsid w:val="2A7F7DD8"/>
     <w:multiLevelType w:val="hybridMultilevel"/>
     <w:tmpl w:val="822439E8"/>
@@ -3483,7 +5537,7 @@
       </w:rPr>
     </w:lvl>
   </w:abstractNum>
-  <w:abstractNum w:abstractNumId="14" w15:restartNumberingAfterBreak="0">
+  <w:abstractNum w:abstractNumId="16" w15:restartNumberingAfterBreak="0">
     <w:nsid w:val="2C574F16"/>
     <w:multiLevelType w:val="hybridMultilevel"/>
     <w:tmpl w:val="AE2695B4"/>
@@ -3598,7 +5652,7 @@
       </w:rPr>
     </w:lvl>
   </w:abstractNum>
-  <w:abstractNum w:abstractNumId="15" w15:restartNumberingAfterBreak="0">
+  <w:abstractNum w:abstractNumId="17" w15:restartNumberingAfterBreak="0">
     <w:nsid w:val="2F2976EC"/>
     <w:multiLevelType w:val="hybridMultilevel"/>
     <w:tmpl w:val="63F647F4"/>
@@ -3708,7 +5762,7 @@
       </w:rPr>
     </w:lvl>
   </w:abstractNum>
-  <w:abstractNum w:abstractNumId="16" w15:restartNumberingAfterBreak="0">
+  <w:abstractNum w:abstractNumId="18" w15:restartNumberingAfterBreak="0">
     <w:nsid w:val="3B474CDF"/>
     <w:multiLevelType w:val="hybridMultilevel"/>
     <w:tmpl w:val="B9F805D6"/>
@@ -3794,7 +5848,7 @@
       </w:pPr>
     </w:lvl>
   </w:abstractNum>
-  <w:abstractNum w:abstractNumId="17" w15:restartNumberingAfterBreak="0">
+  <w:abstractNum w:abstractNumId="19" w15:restartNumberingAfterBreak="0">
     <w:nsid w:val="413375C8"/>
     <w:multiLevelType w:val="hybridMultilevel"/>
     <w:tmpl w:val="6E40EC62"/>
@@ -3907,7 +5961,7 @@
       </w:rPr>
     </w:lvl>
   </w:abstractNum>
-  <w:abstractNum w:abstractNumId="18" w15:restartNumberingAfterBreak="0">
+  <w:abstractNum w:abstractNumId="20" w15:restartNumberingAfterBreak="0">
     <w:nsid w:val="5B6441F5"/>
     <w:multiLevelType w:val="hybridMultilevel"/>
     <w:tmpl w:val="498AC2EC"/>
@@ -3995,19 +6049,19 @@
     </w:lvl>
   </w:abstractNum>
   <w:num w:numId="1" w16cid:durableId="362941570">
+    <w:abstractNumId w:val="15"/>
+  </w:num>
+  <w:num w:numId="2" w16cid:durableId="1303995706">
+    <w:abstractNumId w:val="12"/>
+  </w:num>
+  <w:num w:numId="3" w16cid:durableId="42024754">
+    <w:abstractNumId w:val="16"/>
+  </w:num>
+  <w:num w:numId="4" w16cid:durableId="1657804556">
     <w:abstractNumId w:val="13"/>
   </w:num>
-  <w:num w:numId="2" w16cid:durableId="1303995706">
-    <w:abstractNumId w:val="11"/>
-  </w:num>
-  <w:num w:numId="3" w16cid:durableId="42024754">
-    <w:abstractNumId w:val="14"/>
-  </w:num>
-  <w:num w:numId="4" w16cid:durableId="1657804556">
-    <w:abstractNumId w:val="12"/>
-  </w:num>
   <w:num w:numId="5" w16cid:durableId="1315064149">
-    <w:abstractNumId w:val="18"/>
+    <w:abstractNumId w:val="20"/>
   </w:num>
   <w:num w:numId="6" w16cid:durableId="85156772">
     <w:abstractNumId w:val="9"/>
@@ -4040,19 +6094,10 @@
     <w:abstractNumId w:val="0"/>
   </w:num>
   <w:num w:numId="16" w16cid:durableId="1873886175">
-    <w:abstractNumId w:val="17"/>
-    <w:lvlOverride w:ilvl="0"/>
-    <w:lvlOverride w:ilvl="1"/>
-    <w:lvlOverride w:ilvl="2"/>
-    <w:lvlOverride w:ilvl="3"/>
-    <w:lvlOverride w:ilvl="4"/>
-    <w:lvlOverride w:ilvl="5"/>
-    <w:lvlOverride w:ilvl="6"/>
-    <w:lvlOverride w:ilvl="7"/>
-    <w:lvlOverride w:ilvl="8"/>
+    <w:abstractNumId w:val="19"/>
   </w:num>
   <w:num w:numId="17" w16cid:durableId="1612273931">
-    <w:abstractNumId w:val="15"/>
+    <w:abstractNumId w:val="17"/>
     <w:lvlOverride w:ilvl="0">
       <w:startOverride w:val="1"/>
     </w:lvlOverride>
@@ -4066,7 +6111,7 @@
     <w:lvlOverride w:ilvl="8"/>
   </w:num>
   <w:num w:numId="18" w16cid:durableId="951202335">
-    <w:abstractNumId w:val="16"/>
+    <w:abstractNumId w:val="18"/>
     <w:lvlOverride w:ilvl="0">
       <w:startOverride w:val="1"/>
     </w:lvlOverride>
@@ -4097,6 +6142,39 @@
   </w:num>
   <w:num w:numId="19" w16cid:durableId="1707749943">
     <w:abstractNumId w:val="10"/>
+  </w:num>
+  <w:num w:numId="20" w16cid:durableId="2083486444">
+    <w:abstractNumId w:val="11"/>
+    <w:lvlOverride w:ilvl="0">
+      <w:startOverride w:val="1"/>
+    </w:lvlOverride>
+    <w:lvlOverride w:ilvl="1">
+      <w:startOverride w:val="1"/>
+    </w:lvlOverride>
+    <w:lvlOverride w:ilvl="2">
+      <w:startOverride w:val="1"/>
+    </w:lvlOverride>
+    <w:lvlOverride w:ilvl="3">
+      <w:startOverride w:val="1"/>
+    </w:lvlOverride>
+    <w:lvlOverride w:ilvl="4">
+      <w:startOverride w:val="1"/>
+    </w:lvlOverride>
+    <w:lvlOverride w:ilvl="5">
+      <w:startOverride w:val="1"/>
+    </w:lvlOverride>
+    <w:lvlOverride w:ilvl="6">
+      <w:startOverride w:val="1"/>
+    </w:lvlOverride>
+    <w:lvlOverride w:ilvl="7">
+      <w:startOverride w:val="1"/>
+    </w:lvlOverride>
+    <w:lvlOverride w:ilvl="8">
+      <w:startOverride w:val="1"/>
+    </w:lvlOverride>
+  </w:num>
+  <w:num w:numId="21" w16cid:durableId="2072073205">
+    <w:abstractNumId w:val="19"/>
     <w:lvlOverride w:ilvl="0"/>
     <w:lvlOverride w:ilvl="1"/>
     <w:lvlOverride w:ilvl="2"/>
@@ -4106,6 +6184,36 @@
     <w:lvlOverride w:ilvl="6"/>
     <w:lvlOverride w:ilvl="7"/>
     <w:lvlOverride w:ilvl="8"/>
+  </w:num>
+  <w:num w:numId="22" w16cid:durableId="1282225056">
+    <w:abstractNumId w:val="14"/>
+    <w:lvlOverride w:ilvl="0">
+      <w:startOverride w:val="1"/>
+    </w:lvlOverride>
+    <w:lvlOverride w:ilvl="1">
+      <w:startOverride w:val="1"/>
+    </w:lvlOverride>
+    <w:lvlOverride w:ilvl="2">
+      <w:startOverride w:val="1"/>
+    </w:lvlOverride>
+    <w:lvlOverride w:ilvl="3">
+      <w:startOverride w:val="1"/>
+    </w:lvlOverride>
+    <w:lvlOverride w:ilvl="4">
+      <w:startOverride w:val="1"/>
+    </w:lvlOverride>
+    <w:lvlOverride w:ilvl="5">
+      <w:startOverride w:val="1"/>
+    </w:lvlOverride>
+    <w:lvlOverride w:ilvl="6">
+      <w:startOverride w:val="1"/>
+    </w:lvlOverride>
+    <w:lvlOverride w:ilvl="7">
+      <w:startOverride w:val="1"/>
+    </w:lvlOverride>
+    <w:lvlOverride w:ilvl="8">
+      <w:startOverride w:val="1"/>
+    </w:lvlOverride>
   </w:num>
 </w:numbering>
 </file>
@@ -5444,7 +7552,7 @@
 </file>
 
 <file path=customXml/item2.xml><?xml version="1.0" encoding="utf-8"?>
-<b:Sources xmlns:b="http://schemas.openxmlformats.org/officeDocument/2006/bibliography" xmlns="http://schemas.openxmlformats.org/officeDocument/2006/bibliography" SelectedStyle="\APASixthEditionOfficeOnline.xsl" StyleName="APA" Version="6"/>
+<TemplafyTemplateConfiguration><![CDATA[{"elementsMetadata":[],"transformationConfigurations":[{"language":"{{DataSources.PageSetup[UserProfile.Company].Language.Language}}","disableUpdates":false,"type":"proofingLanguage"},{"topMargin":" {{IfElse(Not(Equals(UserProfile.Company, \"Maximus Services LLC\")),DataSources.PageSetup[\"Central Services\"].TopMargin,DataSources.PageSetup[\"Maximus Services LLC\"].TopMargin)}}","rightMargin":" {{IfElse(Not(Equals(UserProfile.Company, \"Maximus Services LLC\")),DataSources.PageSetup[\"Central Services\"].RightMargin,DataSources.PageSetup[\"Maximus Services LLC\"].RightMargin)}}","bottomMargin":" {{IfElse(Not(Equals(UserProfile.Company, \"Maximus Services LLC\")),DataSources.PageSetup[\"Central Services\"].BottomMargin,DataSources.PageSetup[\"Maximus Services LLC\"].BottomMargin)}}","leftMargin":" {{IfElse(Not(Equals(UserProfile.Company, \"Maximus Services LLC\")),DataSources.PageSetup[\"Central Services\"].LeftMargin,DataSources.PageSetup[\"Maximus Services LLC\"].LeftMargin)}}","orientation":"{{Orientation.Portrait}}","paperWidth":" {{IfElse(Not(Equals(UserProfile.Company, \"Maximus Services LLC\")),DataSources.PageSetup[\"Central Services\"].PaperWidth,DataSources.PageSetup[\"Maximus Services LLC\"].PaperWidth)}}","paperHeight":" {{IfElse(Not(Equals(UserProfile.Company, \"Maximus Services LLC\")),DataSources.PageSetup[\"Central Services\"].PaperHeight,DataSources.PageSetup[\"Maximus Services LLC\"].PaperHeight)}}","originalValues":{"topMargin":1701,"rightMargin":1440,"bottomMargin":1440,"leftMargin":1440,"gutter":0,"gutterPosition":"left","orientation":"portrait","paperWidth":11906,"paperHeight":16838,"headerFromEdge":624,"footerFromEdge":561},"disableUpdates":false,"type":"pageSetup"}],"templateName":"Blank Template1 (1)","templateDescription":"","enableDocumentContentUpdater":false,"version":"2.0"}]]></TemplafyTemplateConfiguration>
 </file>
 
 <file path=customXml/item3.xml><?xml version="1.0" encoding="utf-8"?>
@@ -5452,7 +7560,7 @@
 </file>
 
 <file path=customXml/item4.xml><?xml version="1.0" encoding="utf-8"?>
-<TemplafyTemplateConfiguration><![CDATA[{"elementsMetadata":[],"transformationConfigurations":[{"language":"{{DataSources.PageSetup[UserProfile.Company].Language.Language}}","disableUpdates":false,"type":"proofingLanguage"},{"topMargin":" {{IfElse(Not(Equals(UserProfile.Company, \"Maximus Services LLC\")),DataSources.PageSetup[\"Central Services\"].TopMargin,DataSources.PageSetup[\"Maximus Services LLC\"].TopMargin)}}","rightMargin":" {{IfElse(Not(Equals(UserProfile.Company, \"Maximus Services LLC\")),DataSources.PageSetup[\"Central Services\"].RightMargin,DataSources.PageSetup[\"Maximus Services LLC\"].RightMargin)}}","bottomMargin":" {{IfElse(Not(Equals(UserProfile.Company, \"Maximus Services LLC\")),DataSources.PageSetup[\"Central Services\"].BottomMargin,DataSources.PageSetup[\"Maximus Services LLC\"].BottomMargin)}}","leftMargin":" {{IfElse(Not(Equals(UserProfile.Company, \"Maximus Services LLC\")),DataSources.PageSetup[\"Central Services\"].LeftMargin,DataSources.PageSetup[\"Maximus Services LLC\"].LeftMargin)}}","orientation":"{{Orientation.Portrait}}","paperWidth":" {{IfElse(Not(Equals(UserProfile.Company, \"Maximus Services LLC\")),DataSources.PageSetup[\"Central Services\"].PaperWidth,DataSources.PageSetup[\"Maximus Services LLC\"].PaperWidth)}}","paperHeight":" {{IfElse(Not(Equals(UserProfile.Company, \"Maximus Services LLC\")),DataSources.PageSetup[\"Central Services\"].PaperHeight,DataSources.PageSetup[\"Maximus Services LLC\"].PaperHeight)}}","originalValues":{"topMargin":1701,"rightMargin":1440,"bottomMargin":1440,"leftMargin":1440,"gutter":0,"gutterPosition":"left","orientation":"portrait","paperWidth":11906,"paperHeight":16838,"headerFromEdge":624,"footerFromEdge":561},"disableUpdates":false,"type":"pageSetup"}],"templateName":"Blank Template1 (1)","templateDescription":"","enableDocumentContentUpdater":false,"version":"2.0"}]]></TemplafyTemplateConfiguration>
+<b:Sources xmlns:b="http://schemas.openxmlformats.org/officeDocument/2006/bibliography" xmlns="http://schemas.openxmlformats.org/officeDocument/2006/bibliography" SelectedStyle="\APASixthEditionOfficeOnline.xsl" StyleName="APA" Version="6"/>
 </file>
 
 <file path=customXml/itemProps1.xml><?xml version="1.0" encoding="utf-8"?>
@@ -5464,10 +7572,8 @@
 </file>
 
 <file path=customXml/itemProps2.xml><?xml version="1.0" encoding="utf-8"?>
-<ds:datastoreItem xmlns:ds="http://schemas.openxmlformats.org/officeDocument/2006/customXml" ds:itemID="{21FC0263-1DA4-431F-9F54-BF2225E3F106}">
-  <ds:schemaRefs>
-    <ds:schemaRef ds:uri="http://schemas.openxmlformats.org/officeDocument/2006/bibliography"/>
-  </ds:schemaRefs>
+<ds:datastoreItem xmlns:ds="http://schemas.openxmlformats.org/officeDocument/2006/customXml" ds:itemID="{7B06CA1A-B6C5-4D21-A6E7-EB20122CCDB0}">
+  <ds:schemaRefs/>
 </ds:datastoreItem>
 </file>
 
@@ -5478,7 +7584,9 @@
 </file>
 
 <file path=customXml/itemProps4.xml><?xml version="1.0" encoding="utf-8"?>
-<ds:datastoreItem xmlns:ds="http://schemas.openxmlformats.org/officeDocument/2006/customXml" ds:itemID="{7B06CA1A-B6C5-4D21-A6E7-EB20122CCDB0}">
-  <ds:schemaRefs/>
+<ds:datastoreItem xmlns:ds="http://schemas.openxmlformats.org/officeDocument/2006/customXml" ds:itemID="{21FC0263-1DA4-431F-9F54-BF2225E3F106}">
+  <ds:schemaRefs>
+    <ds:schemaRef ds:uri="http://schemas.openxmlformats.org/officeDocument/2006/bibliography"/>
+  </ds:schemaRefs>
 </ds:datastoreItem>
 </file>
</xml_diff>